<commit_message>
Added more to the final report
</commit_message>
<xml_diff>
--- a/Documentation/Final Report/FinalReport.docx
+++ b/Documentation/Final Report/FinalReport.docx
@@ -7417,7 +7417,128 @@
         <w:t xml:space="preserve"> If this was to be done again, more time should be allocated when working with complex libraries.</w:t>
       </w:r>
     </w:p>
-    <w:p/>
+    <w:p>
+      <w:r>
+        <w:t>The security library was thoroughly tested using automated unit testing through the google test framework. Every functional part of the library like the services had their own test suite dedicated to them, which could be easily expanded upon by just adding to the appropriate file.</w:t>
+      </w:r>
+    </w:p>
+    <w:p>
+      <w:r>
+        <w:t>By the time the security library was finished, the project was already quite far behind schedule. This was due to a few reasons, first designing the project was a lot more difficult than imagined, so a lot of time was used designing. This was due to the developer not having much experience designing software properly, so it was a big learning opportunity however used a lot more time than budgeted. Secondly, the schedule was very optimistic when it came to writing the implementation for the components</w:t>
+      </w:r>
+      <w:r>
+        <w:t>, it took a lot longer than the week estimated per component. This should have been more obvious when planning due to the developer having limited experience with C++.</w:t>
+      </w:r>
+    </w:p>
+    <w:p>
+      <w:r>
+        <w:t>This led to the need to rescope the project. The decision was made to rescope the project to include a command server and device driver, with the public information registrar not being implemented currently but with it still in mind when writing the project. The client program was also left out unless there would be sufficient time to write an adequate one, with the replacement user interaction being a command line interface. The device driver would also for the time being only report fake statuses however would be written in such a fashion as to easily allow the device driver to report real statuses from a running workload.</w:t>
+      </w:r>
+    </w:p>
+    <w:p>
+      <w:r>
+        <w:lastRenderedPageBreak/>
+        <w:t xml:space="preserve">The command server development began after the security library, with the decision made to write the message library as development went on as the programs needed the individual messages. A mix of reading documentation both from online sources, blogs, online tutorials, and command line ‘man’ (manual) pages on the relevant TCP functions led the development of the TCP server aspect of the command server </w:t>
+      </w:r>
+      <w:r>
+        <w:t>with fast results. After that it was on to writing the command server class which utilised the TCP server class to receive incoming clients and pass them onto a command server function running within a separate thread. Threading was utilised within the server as without it only one connection could be held at one time, which is obviously not very good for a server.</w:t>
+      </w:r>
+    </w:p>
+    <w:p>
+      <w:r>
+        <w:t xml:space="preserve">A separate function was written in the command server to handle an incoming message from the connected socket. This function would use the static function </w:t>
+      </w:r>
+      <w:proofErr w:type="spellStart"/>
+      <w:r>
+        <w:t>ReceiveInt</w:t>
+      </w:r>
+      <w:proofErr w:type="spellEnd"/>
+      <w:r>
+        <w:t xml:space="preserve"> from the message library to extract the message ID of the incoming data, which could then be used within a switch statement and then unpack that raw data into the appropriate message structure.</w:t>
+      </w:r>
+    </w:p>
+    <w:p>
+      <w:r>
+        <w:t>The message library used the IMessage static functions to pack and unpack all the raw data. Everything consisted of integers and strings, and each message had a specific data order defined within the message class itself which put structure into the raw data. Integers were just stored as four ordinary bytes, but strings on the other hand needed to be put in a special sub-data-structure. The length of the string was first given as four bytes, which could then be used to read only the correct number of bytes which the string was within. This meant that the developer could easily insert and retrieve strings in raw byte arrays using two simple static functions.</w:t>
+      </w:r>
+    </w:p>
+    <w:p>
+      <w:r>
+        <w:t xml:space="preserve">When the command server successfully extracted a message, it would take an action defined in the handle message function, which, if it </w:t>
+      </w:r>
+      <w:r>
+        <w:t>were</w:t>
+      </w:r>
+      <w:r>
+        <w:t xml:space="preserve"> a status message, would put the device’s status within an internal store that was shared across all threads. The message store was a map of strings to other maps, with the sub-map being a map of strings to strings which were the statuses of the device with the values. There was a single mutual exclusion lock for the entire data store, this means that the data store used coarse grain locking, which is fine for a few different threads trying to access it but will not scale well.</w:t>
+      </w:r>
+    </w:p>
+    <w:p>
+      <w:r>
+        <w:t>A better solution for this could be a finer grain of locking, which could be that each device’s status map could also be linked to a mutual exclusion lock, this would mean that if two separate devices are trying to update their status at the same time it wouldn’t matter. This improvement could massively improve individual status message turn around time in a bigger scale, say there’re ten thousand devices connected, each one of them in the current system needs to wait for the same mutual exclusion lock, whereas with the improvement they’d all have their own lock and would therefore dramatically reduce wait times.</w:t>
+      </w:r>
+    </w:p>
+    <w:p>
+      <w:r>
+        <w:t xml:space="preserve">The command line interface mentioned in the rescoping was implemented in its own thread, as not to disturb the command server in its purpose. The command line interface was given two commands, ‘List’ and ‘Show {Device}’, which would list the devices the command server currently had statuses </w:t>
+      </w:r>
+      <w:r>
+        <w:t>for and</w:t>
+      </w:r>
+      <w:r>
+        <w:t xml:space="preserve"> would show the status of the de</w:t>
+      </w:r>
+      <w:r>
+        <w:t>vice chosen. Thus, giving the user quick access to all device’s status from a single point.</w:t>
+      </w:r>
+    </w:p>
+    <w:p>
+      <w:r>
+        <w:t>The command server was tested throughout development using a telnet console. This allowed connections to be made and data to be easily sent before the device driver was created. Any issues with the command server after development had begun and progressed to a state where TCP packets were being transferred then was debugged using the prototype device driver.</w:t>
+      </w:r>
+    </w:p>
+    <w:p>
+      <w:r>
+        <w:t xml:space="preserve">The device driver software was to be written next and was frequently tested using the command server written. Some of the code from the TCP server written for the command server was recycled </w:t>
+      </w:r>
+      <w:r>
+        <w:lastRenderedPageBreak/>
+        <w:t>and used in the device driver, with the main difference being that instead of listening for connections it was creating them. The server was created with threading in mind, this allowed it to have multiple things happening at once that could each communicate with the command server. This also meant that a lot of synchronisation techniques were required to keep everything in line and prevent data races.</w:t>
+      </w:r>
+    </w:p>
+    <w:p>
+      <w:r>
+        <w:t>The most common, of course, were mutual exclusion locks. These are the most basic of synchronisation methods and a few were utilised to place critical sections where important data was accessed. Atomics were utilised extensively as flags for while loops in threads, as the client would need to be stopped gracefully if a premature exit were required. Atomics provided an easy way to achieve this as no locking of waiting needed to be used.</w:t>
+      </w:r>
+    </w:p>
+    <w:p>
+      <w:r>
+        <w:t>As mentioned above, when stopping prematurely the device driver would need to be stopped gracefully as to not cause long lasting port and IP problems for the device. Therefore, the SIGINT signal was intercepted in the code to instead of its normal behaviour, call stop on the device driver object.</w:t>
+      </w:r>
+    </w:p>
+    <w:p>
+      <w:r>
+        <w:t>The stop function would set the atomic flag to the false value to allow the threads to exit and then the main thread would wait for a join for all threads until closing the socket and then exiting the main program.</w:t>
+      </w:r>
+    </w:p>
+    <w:p>
+      <w:r>
+        <w:t>The most complex synchronisation method used by far was a conditional variable. A conditional variable can best be described as kind of a ‘smart lock’. It allows a thread to wait until a variable meets a certain criterion and the conditional variable has been notified. This was especially useful when a thread would send a specific request to the server through the message queue and need to wait on the response. An example of where this was used was within the key exchange thread where the thread needed to wait on the server sending over its public part of the key.</w:t>
+      </w:r>
+    </w:p>
+    <w:p>
+      <w:r>
+        <w:t xml:space="preserve">This is where the current implementation of the project currently stands. The device driver is a very strong base and only really requires the feature of getting statuses from a real program, which should be easy enough to achieve. The command server has a basic version of the API, albeit only in the command line form, so this would need expanding to instead of being commands inputted from the console be commands inputted over a HTTP connection. The public information registrar was never implemented however can be easily inserted into the current state of the project. The client was never implemented but due to the open nature of the client a suitable client could be whipped up quickly using a framework like C#’s WPF. </w:t>
+      </w:r>
+      <w:proofErr w:type="gramStart"/>
+      <w:r>
+        <w:t>However</w:t>
+      </w:r>
+      <w:proofErr w:type="gramEnd"/>
+      <w:r>
+        <w:t xml:space="preserve"> the security library is fully operational and able to be expanded with different methods incredibly easy without changing the source code in any other program.</w:t>
+      </w:r>
+    </w:p>
     <w:p>
       <w:pPr>
         <w:pStyle w:val="Heading2"/>

</xml_diff>

<commit_message>
Did half of testing section
</commit_message>
<xml_diff>
--- a/Documentation/Final Report/FinalReport.docx
+++ b/Documentation/Final Report/FinalReport.docx
@@ -7621,10 +7621,575 @@
     </w:p>
     <w:p>
       <w:r>
-        <w:t>Delete the red paragraphs and replace this one with your content (use the “Normal” paragraph style).</w:t>
-      </w:r>
-    </w:p>
-    <w:p/>
+        <w:t xml:space="preserve">Throughout development of the security library and the message library, automated unit testing using the </w:t>
+      </w:r>
+      <w:proofErr w:type="spellStart"/>
+      <w:r>
+        <w:t>GoogleTest</w:t>
+      </w:r>
+      <w:proofErr w:type="spellEnd"/>
+      <w:r>
+        <w:t xml:space="preserve"> framework. Each functional component got its own test suite and was defined in the </w:t>
+      </w:r>
+      <w:proofErr w:type="spellStart"/>
+      <w:r>
+        <w:t>CMake</w:t>
+      </w:r>
+      <w:proofErr w:type="spellEnd"/>
+      <w:r>
+        <w:t xml:space="preserve"> </w:t>
+      </w:r>
+      <w:proofErr w:type="spellStart"/>
+      <w:r>
+        <w:t>CTest</w:t>
+      </w:r>
+      <w:proofErr w:type="spellEnd"/>
+      <w:r>
+        <w:t xml:space="preserve"> functionality as a test executable.</w:t>
+      </w:r>
+    </w:p>
+    <w:p>
+      <w:pPr>
+        <w:keepNext/>
+      </w:pPr>
+      <w:r>
+        <w:rPr>
+          <w:noProof/>
+        </w:rPr>
+        <w:lastRenderedPageBreak/>
+        <w:drawing>
+          <wp:inline distT="0" distB="0" distL="0" distR="0" wp14:anchorId="504A009B" wp14:editId="63844B50">
+            <wp:extent cx="5731510" cy="4227830"/>
+            <wp:effectExtent l="0" t="0" r="2540" b="1270"/>
+            <wp:docPr id="14" name="Picture 14" descr="Text&#10;&#10;Description automatically generated"/>
+            <wp:cNvGraphicFramePr>
+              <a:graphicFrameLocks xmlns:a="http://schemas.openxmlformats.org/drawingml/2006/main" noChangeAspect="1"/>
+            </wp:cNvGraphicFramePr>
+            <a:graphic xmlns:a="http://schemas.openxmlformats.org/drawingml/2006/main">
+              <a:graphicData uri="http://schemas.openxmlformats.org/drawingml/2006/picture">
+                <pic:pic xmlns:pic="http://schemas.openxmlformats.org/drawingml/2006/picture">
+                  <pic:nvPicPr>
+                    <pic:cNvPr id="14" name="Picture 14" descr="Text&#10;&#10;Description automatically generated"/>
+                    <pic:cNvPicPr/>
+                  </pic:nvPicPr>
+                  <pic:blipFill>
+                    <a:blip r:embed="rId25">
+                      <a:extLst>
+                        <a:ext uri="{28A0092B-C50C-407E-A947-70E740481C1C}">
+                          <a14:useLocalDpi xmlns:a14="http://schemas.microsoft.com/office/drawing/2010/main" val="0"/>
+                        </a:ext>
+                      </a:extLst>
+                    </a:blip>
+                    <a:stretch>
+                      <a:fillRect/>
+                    </a:stretch>
+                  </pic:blipFill>
+                  <pic:spPr>
+                    <a:xfrm>
+                      <a:off x="0" y="0"/>
+                      <a:ext cx="5731510" cy="4227830"/>
+                    </a:xfrm>
+                    <a:prstGeom prst="rect">
+                      <a:avLst/>
+                    </a:prstGeom>
+                  </pic:spPr>
+                </pic:pic>
+              </a:graphicData>
+            </a:graphic>
+          </wp:inline>
+        </w:drawing>
+      </w:r>
+    </w:p>
+    <w:p>
+      <w:pPr>
+        <w:pStyle w:val="Caption"/>
+      </w:pPr>
+      <w:r>
+        <w:t xml:space="preserve">Figure </w:t>
+      </w:r>
+      <w:fldSimple w:instr=" SEQ Figure \* ARABIC ">
+        <w:r>
+          <w:rPr>
+            <w:noProof/>
+          </w:rPr>
+          <w:t>13</w:t>
+        </w:r>
+      </w:fldSimple>
+      <w:r>
+        <w:t xml:space="preserve"> Example </w:t>
+      </w:r>
+      <w:proofErr w:type="spellStart"/>
+      <w:r>
+        <w:t>CTest</w:t>
+      </w:r>
+      <w:proofErr w:type="spellEnd"/>
+      <w:r>
+        <w:t xml:space="preserve"> Definitions</w:t>
+      </w:r>
+    </w:p>
+    <w:p>
+      <w:r>
+        <w:t>The “Arrange, Act, Assert” methodology was used to structure the unit tests, this is a widely used framework that helps to write good unit tests (Andy Knight, 2020). It helps to make sure that the test sets up, tests something, and then reports on that test, and nothing else.</w:t>
+      </w:r>
+    </w:p>
+    <w:p>
+      <w:pPr>
+        <w:keepNext/>
+      </w:pPr>
+      <w:r>
+        <w:rPr>
+          <w:noProof/>
+        </w:rPr>
+        <w:drawing>
+          <wp:inline distT="0" distB="0" distL="0" distR="0" wp14:anchorId="3C3E4A9C" wp14:editId="499F8BE6">
+            <wp:extent cx="5731510" cy="1777365"/>
+            <wp:effectExtent l="0" t="0" r="2540" b="0"/>
+            <wp:docPr id="15" name="Picture 15" descr="Text&#10;&#10;Description automatically generated"/>
+            <wp:cNvGraphicFramePr>
+              <a:graphicFrameLocks xmlns:a="http://schemas.openxmlformats.org/drawingml/2006/main" noChangeAspect="1"/>
+            </wp:cNvGraphicFramePr>
+            <a:graphic xmlns:a="http://schemas.openxmlformats.org/drawingml/2006/main">
+              <a:graphicData uri="http://schemas.openxmlformats.org/drawingml/2006/picture">
+                <pic:pic xmlns:pic="http://schemas.openxmlformats.org/drawingml/2006/picture">
+                  <pic:nvPicPr>
+                    <pic:cNvPr id="15" name="Picture 15" descr="Text&#10;&#10;Description automatically generated"/>
+                    <pic:cNvPicPr/>
+                  </pic:nvPicPr>
+                  <pic:blipFill>
+                    <a:blip r:embed="rId26">
+                      <a:extLst>
+                        <a:ext uri="{28A0092B-C50C-407E-A947-70E740481C1C}">
+                          <a14:useLocalDpi xmlns:a14="http://schemas.microsoft.com/office/drawing/2010/main" val="0"/>
+                        </a:ext>
+                      </a:extLst>
+                    </a:blip>
+                    <a:stretch>
+                      <a:fillRect/>
+                    </a:stretch>
+                  </pic:blipFill>
+                  <pic:spPr>
+                    <a:xfrm>
+                      <a:off x="0" y="0"/>
+                      <a:ext cx="5731510" cy="1777365"/>
+                    </a:xfrm>
+                    <a:prstGeom prst="rect">
+                      <a:avLst/>
+                    </a:prstGeom>
+                  </pic:spPr>
+                </pic:pic>
+              </a:graphicData>
+            </a:graphic>
+          </wp:inline>
+        </w:drawing>
+      </w:r>
+    </w:p>
+    <w:p>
+      <w:pPr>
+        <w:pStyle w:val="Caption"/>
+      </w:pPr>
+      <w:r>
+        <w:t xml:space="preserve">Figure </w:t>
+      </w:r>
+      <w:fldSimple w:instr=" SEQ Figure \* ARABIC ">
+        <w:r>
+          <w:rPr>
+            <w:noProof/>
+          </w:rPr>
+          <w:t>14</w:t>
+        </w:r>
+      </w:fldSimple>
+      <w:r>
+        <w:t xml:space="preserve"> Arrange Act Assert</w:t>
+      </w:r>
+    </w:p>
+    <w:p>
+      <w:r>
+        <w:t>Mocks were also used in some tests where other functionality was needed, but not needing to test too much at once. This can lead to misleading tests, because if the depended-on functionality breaks, then the test will break. This would then look like the tested functionality is breaking, even though it’s not, it’s just the test failing because of functionality unrelated to what the test should be testing.</w:t>
+      </w:r>
+    </w:p>
+    <w:p>
+      <w:r>
+        <w:t xml:space="preserve">Mocks fix this because mocks are supposed to look like the depended-on functionality, but instead of having actual logic, it is given a result to return. For example, if you have a validator service that </w:t>
+      </w:r>
+      <w:r>
+        <w:lastRenderedPageBreak/>
+        <w:t>checks certain conditions, then the mock version will not check anything, it will just return true or false, whatever the test needs it to return.</w:t>
+      </w:r>
+    </w:p>
+    <w:p>
+      <w:pPr>
+        <w:keepNext/>
+      </w:pPr>
+      <w:r>
+        <w:rPr>
+          <w:noProof/>
+        </w:rPr>
+        <w:drawing>
+          <wp:inline distT="0" distB="0" distL="0" distR="0" wp14:anchorId="1FF986D0" wp14:editId="519A2FB6">
+            <wp:extent cx="5731510" cy="963295"/>
+            <wp:effectExtent l="0" t="0" r="2540" b="8255"/>
+            <wp:docPr id="16" name="Picture 16" descr="Text&#10;&#10;Description automatically generated"/>
+            <wp:cNvGraphicFramePr>
+              <a:graphicFrameLocks xmlns:a="http://schemas.openxmlformats.org/drawingml/2006/main" noChangeAspect="1"/>
+            </wp:cNvGraphicFramePr>
+            <a:graphic xmlns:a="http://schemas.openxmlformats.org/drawingml/2006/main">
+              <a:graphicData uri="http://schemas.openxmlformats.org/drawingml/2006/picture">
+                <pic:pic xmlns:pic="http://schemas.openxmlformats.org/drawingml/2006/picture">
+                  <pic:nvPicPr>
+                    <pic:cNvPr id="16" name="Picture 16" descr="Text&#10;&#10;Description automatically generated"/>
+                    <pic:cNvPicPr/>
+                  </pic:nvPicPr>
+                  <pic:blipFill>
+                    <a:blip r:embed="rId27">
+                      <a:extLst>
+                        <a:ext uri="{28A0092B-C50C-407E-A947-70E740481C1C}">
+                          <a14:useLocalDpi xmlns:a14="http://schemas.microsoft.com/office/drawing/2010/main" val="0"/>
+                        </a:ext>
+                      </a:extLst>
+                    </a:blip>
+                    <a:stretch>
+                      <a:fillRect/>
+                    </a:stretch>
+                  </pic:blipFill>
+                  <pic:spPr>
+                    <a:xfrm>
+                      <a:off x="0" y="0"/>
+                      <a:ext cx="5731510" cy="963295"/>
+                    </a:xfrm>
+                    <a:prstGeom prst="rect">
+                      <a:avLst/>
+                    </a:prstGeom>
+                  </pic:spPr>
+                </pic:pic>
+              </a:graphicData>
+            </a:graphic>
+          </wp:inline>
+        </w:drawing>
+      </w:r>
+    </w:p>
+    <w:p>
+      <w:pPr>
+        <w:pStyle w:val="Caption"/>
+      </w:pPr>
+      <w:r>
+        <w:t xml:space="preserve">Figure </w:t>
+      </w:r>
+      <w:fldSimple w:instr=" SEQ Figure \* ARABIC ">
+        <w:r>
+          <w:rPr>
+            <w:noProof/>
+          </w:rPr>
+          <w:t>15</w:t>
+        </w:r>
+      </w:fldSimple>
+      <w:r>
+        <w:t xml:space="preserve"> Mock Definition</w:t>
+      </w:r>
+    </w:p>
+    <w:p>
+      <w:pPr>
+        <w:keepNext/>
+      </w:pPr>
+      <w:r>
+        <w:rPr>
+          <w:noProof/>
+        </w:rPr>
+        <w:drawing>
+          <wp:inline distT="0" distB="0" distL="0" distR="0" wp14:anchorId="2A0B79E5" wp14:editId="1C12CECD">
+            <wp:extent cx="5731510" cy="2601595"/>
+            <wp:effectExtent l="0" t="0" r="2540" b="8255"/>
+            <wp:docPr id="17" name="Picture 17" descr="Text&#10;&#10;Description automatically generated"/>
+            <wp:cNvGraphicFramePr>
+              <a:graphicFrameLocks xmlns:a="http://schemas.openxmlformats.org/drawingml/2006/main" noChangeAspect="1"/>
+            </wp:cNvGraphicFramePr>
+            <a:graphic xmlns:a="http://schemas.openxmlformats.org/drawingml/2006/main">
+              <a:graphicData uri="http://schemas.openxmlformats.org/drawingml/2006/picture">
+                <pic:pic xmlns:pic="http://schemas.openxmlformats.org/drawingml/2006/picture">
+                  <pic:nvPicPr>
+                    <pic:cNvPr id="17" name="Picture 17" descr="Text&#10;&#10;Description automatically generated"/>
+                    <pic:cNvPicPr/>
+                  </pic:nvPicPr>
+                  <pic:blipFill>
+                    <a:blip r:embed="rId28">
+                      <a:extLst>
+                        <a:ext uri="{28A0092B-C50C-407E-A947-70E740481C1C}">
+                          <a14:useLocalDpi xmlns:a14="http://schemas.microsoft.com/office/drawing/2010/main" val="0"/>
+                        </a:ext>
+                      </a:extLst>
+                    </a:blip>
+                    <a:stretch>
+                      <a:fillRect/>
+                    </a:stretch>
+                  </pic:blipFill>
+                  <pic:spPr>
+                    <a:xfrm>
+                      <a:off x="0" y="0"/>
+                      <a:ext cx="5731510" cy="2601595"/>
+                    </a:xfrm>
+                    <a:prstGeom prst="rect">
+                      <a:avLst/>
+                    </a:prstGeom>
+                  </pic:spPr>
+                </pic:pic>
+              </a:graphicData>
+            </a:graphic>
+          </wp:inline>
+        </w:drawing>
+      </w:r>
+    </w:p>
+    <w:p>
+      <w:pPr>
+        <w:pStyle w:val="Caption"/>
+      </w:pPr>
+      <w:r>
+        <w:t xml:space="preserve">Figure </w:t>
+      </w:r>
+      <w:fldSimple w:instr=" SEQ Figure \* ARABIC ">
+        <w:r>
+          <w:rPr>
+            <w:noProof/>
+          </w:rPr>
+          <w:t>16</w:t>
+        </w:r>
+      </w:fldSimple>
+      <w:r>
+        <w:t xml:space="preserve"> Using the Mock as a </w:t>
+      </w:r>
+      <w:proofErr w:type="spellStart"/>
+      <w:r>
+        <w:t>FileIO</w:t>
+      </w:r>
+      <w:proofErr w:type="spellEnd"/>
+      <w:r>
+        <w:t xml:space="preserve"> Object</w:t>
+      </w:r>
+    </w:p>
+    <w:p>
+      <w:r>
+        <w:t xml:space="preserve">In the above unit test, the mock </w:t>
+      </w:r>
+      <w:proofErr w:type="spellStart"/>
+      <w:r>
+        <w:t>FileIO</w:t>
+      </w:r>
+      <w:proofErr w:type="spellEnd"/>
+      <w:r>
+        <w:t xml:space="preserve"> object is configured to repeatedly return the </w:t>
+      </w:r>
+      <w:proofErr w:type="spellStart"/>
+      <w:r>
+        <w:t>expected_result</w:t>
+      </w:r>
+      <w:proofErr w:type="spellEnd"/>
+      <w:r>
+        <w:t xml:space="preserve"> structure when the </w:t>
+      </w:r>
+      <w:proofErr w:type="spellStart"/>
+      <w:r>
+        <w:t>ReadConfiguration</w:t>
+      </w:r>
+      <w:proofErr w:type="spellEnd"/>
+      <w:r>
+        <w:t xml:space="preserve"> method is called with “</w:t>
+      </w:r>
+      <w:proofErr w:type="spellStart"/>
+      <w:r>
+        <w:t>FakePath</w:t>
+      </w:r>
+      <w:proofErr w:type="spellEnd"/>
+      <w:r>
+        <w:t>” as the argument.</w:t>
+      </w:r>
+    </w:p>
+    <w:p>
+      <w:r>
+        <w:t xml:space="preserve">Test fixtures were also utilised within some unit tests. Test fixtures allow for a </w:t>
+      </w:r>
+      <w:proofErr w:type="spellStart"/>
+      <w:r>
+        <w:t>SetUp</w:t>
+      </w:r>
+      <w:proofErr w:type="spellEnd"/>
+      <w:r>
+        <w:t xml:space="preserve"> and </w:t>
+      </w:r>
+      <w:proofErr w:type="spellStart"/>
+      <w:r>
+        <w:t>TearDown</w:t>
+      </w:r>
+      <w:proofErr w:type="spellEnd"/>
+      <w:r>
+        <w:t xml:space="preserve"> method to be called before the test begins and after the test finishes, respectively. This allows for repeated code to be eliminated from all tests that use that test fixture.</w:t>
+      </w:r>
+      <w:r>
+        <w:t xml:space="preserve"> This means that all tests are guaranteed to start from a common ground and cuts down on copying mistakes from one test to another.</w:t>
+      </w:r>
+    </w:p>
+    <w:p>
+      <w:r>
+        <w:t xml:space="preserve">Test fixtures in </w:t>
+      </w:r>
+      <w:proofErr w:type="spellStart"/>
+      <w:r>
+        <w:t>GoogleTest</w:t>
+      </w:r>
+      <w:proofErr w:type="spellEnd"/>
+      <w:r>
+        <w:t xml:space="preserve"> are easy to define, and the only change needed to use them is instead of using the TEST macro when defining a test, the TEST_F</w:t>
+      </w:r>
+      <w:r>
+        <w:t xml:space="preserve"> macro is used. The name of the test fixture class also needs to be the same as the test suite name, which is how </w:t>
+      </w:r>
+      <w:proofErr w:type="spellStart"/>
+      <w:r>
+        <w:t>GoogleTest</w:t>
+      </w:r>
+      <w:proofErr w:type="spellEnd"/>
+      <w:r>
+        <w:t xml:space="preserve"> knows to use that test fixture for that test.</w:t>
+      </w:r>
+    </w:p>
+    <w:p>
+      <w:pPr>
+        <w:keepNext/>
+      </w:pPr>
+      <w:r>
+        <w:rPr>
+          <w:noProof/>
+        </w:rPr>
+        <w:lastRenderedPageBreak/>
+        <w:drawing>
+          <wp:inline distT="0" distB="0" distL="0" distR="0" wp14:anchorId="1DBD8F61" wp14:editId="3347C094">
+            <wp:extent cx="5731510" cy="3562985"/>
+            <wp:effectExtent l="0" t="0" r="2540" b="0"/>
+            <wp:docPr id="18" name="Picture 18" descr="Text&#10;&#10;Description automatically generated"/>
+            <wp:cNvGraphicFramePr>
+              <a:graphicFrameLocks xmlns:a="http://schemas.openxmlformats.org/drawingml/2006/main" noChangeAspect="1"/>
+            </wp:cNvGraphicFramePr>
+            <a:graphic xmlns:a="http://schemas.openxmlformats.org/drawingml/2006/main">
+              <a:graphicData uri="http://schemas.openxmlformats.org/drawingml/2006/picture">
+                <pic:pic xmlns:pic="http://schemas.openxmlformats.org/drawingml/2006/picture">
+                  <pic:nvPicPr>
+                    <pic:cNvPr id="18" name="Picture 18" descr="Text&#10;&#10;Description automatically generated"/>
+                    <pic:cNvPicPr/>
+                  </pic:nvPicPr>
+                  <pic:blipFill>
+                    <a:blip r:embed="rId29">
+                      <a:extLst>
+                        <a:ext uri="{28A0092B-C50C-407E-A947-70E740481C1C}">
+                          <a14:useLocalDpi xmlns:a14="http://schemas.microsoft.com/office/drawing/2010/main" val="0"/>
+                        </a:ext>
+                      </a:extLst>
+                    </a:blip>
+                    <a:stretch>
+                      <a:fillRect/>
+                    </a:stretch>
+                  </pic:blipFill>
+                  <pic:spPr>
+                    <a:xfrm>
+                      <a:off x="0" y="0"/>
+                      <a:ext cx="5731510" cy="3562985"/>
+                    </a:xfrm>
+                    <a:prstGeom prst="rect">
+                      <a:avLst/>
+                    </a:prstGeom>
+                  </pic:spPr>
+                </pic:pic>
+              </a:graphicData>
+            </a:graphic>
+          </wp:inline>
+        </w:drawing>
+      </w:r>
+    </w:p>
+    <w:p>
+      <w:pPr>
+        <w:pStyle w:val="Caption"/>
+      </w:pPr>
+      <w:r>
+        <w:t xml:space="preserve">Figure </w:t>
+      </w:r>
+      <w:fldSimple w:instr=" SEQ Figure \* ARABIC ">
+        <w:r>
+          <w:rPr>
+            <w:noProof/>
+          </w:rPr>
+          <w:t>17</w:t>
+        </w:r>
+      </w:fldSimple>
+      <w:r>
+        <w:t xml:space="preserve"> Creating the Test Fixture</w:t>
+      </w:r>
+    </w:p>
+    <w:p>
+      <w:pPr>
+        <w:keepNext/>
+      </w:pPr>
+      <w:r>
+        <w:rPr>
+          <w:noProof/>
+        </w:rPr>
+        <w:drawing>
+          <wp:inline distT="0" distB="0" distL="0" distR="0" wp14:anchorId="52416FA6" wp14:editId="3EBB98A5">
+            <wp:extent cx="3391373" cy="257211"/>
+            <wp:effectExtent l="0" t="0" r="0" b="9525"/>
+            <wp:docPr id="19" name="Picture 19"/>
+            <wp:cNvGraphicFramePr>
+              <a:graphicFrameLocks xmlns:a="http://schemas.openxmlformats.org/drawingml/2006/main" noChangeAspect="1"/>
+            </wp:cNvGraphicFramePr>
+            <a:graphic xmlns:a="http://schemas.openxmlformats.org/drawingml/2006/main">
+              <a:graphicData uri="http://schemas.openxmlformats.org/drawingml/2006/picture">
+                <pic:pic xmlns:pic="http://schemas.openxmlformats.org/drawingml/2006/picture">
+                  <pic:nvPicPr>
+                    <pic:cNvPr id="19" name="Picture 19"/>
+                    <pic:cNvPicPr/>
+                  </pic:nvPicPr>
+                  <pic:blipFill>
+                    <a:blip r:embed="rId30">
+                      <a:extLst>
+                        <a:ext uri="{28A0092B-C50C-407E-A947-70E740481C1C}">
+                          <a14:useLocalDpi xmlns:a14="http://schemas.microsoft.com/office/drawing/2010/main" val="0"/>
+                        </a:ext>
+                      </a:extLst>
+                    </a:blip>
+                    <a:stretch>
+                      <a:fillRect/>
+                    </a:stretch>
+                  </pic:blipFill>
+                  <pic:spPr>
+                    <a:xfrm>
+                      <a:off x="0" y="0"/>
+                      <a:ext cx="3391373" cy="257211"/>
+                    </a:xfrm>
+                    <a:prstGeom prst="rect">
+                      <a:avLst/>
+                    </a:prstGeom>
+                  </pic:spPr>
+                </pic:pic>
+              </a:graphicData>
+            </a:graphic>
+          </wp:inline>
+        </w:drawing>
+      </w:r>
+    </w:p>
+    <w:p>
+      <w:pPr>
+        <w:pStyle w:val="Caption"/>
+      </w:pPr>
+      <w:r>
+        <w:t xml:space="preserve">Figure </w:t>
+      </w:r>
+      <w:fldSimple w:instr=" SEQ Figure \* ARABIC ">
+        <w:r>
+          <w:rPr>
+            <w:noProof/>
+          </w:rPr>
+          <w:t>18</w:t>
+        </w:r>
+      </w:fldSimple>
+      <w:r>
+        <w:t xml:space="preserve"> Using the Test Fixture</w:t>
+      </w:r>
+    </w:p>
     <w:p>
       <w:pPr>
         <w:pStyle w:val="Heading1"/>

</xml_diff>